<commit_message>
Revert "Att sumario 3"
This reverts commit 949c02b58353859e55bfddd8a5079b6ae15fc5f2.
</commit_message>
<xml_diff>
--- a/Alucar/src/main/java/SumarioExecutivo/Sumário Executivo.docx
+++ b/Alucar/src/main/java/SumarioExecutivo/Sumário Executivo.docx
@@ -342,7 +342,23 @@
           <w:rFonts w:cs="Times New Roman"/>
           <w:szCs w:val="24"/>
         </w:rPr>
-        <w:t>o processo seja agilizado e simplificado, além de reduzir quantidades de papel e burocracia ao alugar um veiculo.</w:t>
+        <w:t xml:space="preserve">o processo seja agilizado e simplificado, além de reduzir quantidades de papel e burocracia ao alugar um </w:t>
+      </w:r>
+      <w:proofErr w:type="spellStart"/>
+      <w:r>
+        <w:rPr>
+          <w:rFonts w:cs="Times New Roman"/>
+          <w:szCs w:val="24"/>
+        </w:rPr>
+        <w:t>veiculo</w:t>
+      </w:r>
+      <w:proofErr w:type="spellEnd"/>
+      <w:r>
+        <w:rPr>
+          <w:rFonts w:cs="Times New Roman"/>
+          <w:szCs w:val="24"/>
+        </w:rPr>
+        <w:t>.</w:t>
       </w:r>
     </w:p>
     <w:p>
@@ -556,627 +572,10 @@
     <w:p>
       <w:pPr>
         <w:shd w:val="clear" w:color="auto" w:fill="FFFFFF"/>
-        <w:ind w:firstLine="0"/>
-        <w:jc w:val="both"/>
-        <w:rPr>
-          <w:rFonts w:cs="Times New Roman"/>
-          <w:b/>
-          <w:sz w:val="30"/>
-          <w:szCs w:val="30"/>
-        </w:rPr>
-      </w:pPr>
-      <w:r>
-        <w:rPr>
-          <w:rFonts w:cs="Times New Roman"/>
-          <w:b/>
-          <w:sz w:val="30"/>
-          <w:szCs w:val="30"/>
-        </w:rPr>
-        <w:lastRenderedPageBreak/>
-        <w:t>Prototipação</w:t>
-      </w:r>
-    </w:p>
-    <w:p>
-      <w:pPr>
-        <w:shd w:val="clear" w:color="auto" w:fill="FFFFFF"/>
-        <w:ind w:firstLine="0"/>
-        <w:jc w:val="both"/>
-        <w:rPr>
-          <w:rFonts w:cs="Times New Roman"/>
-          <w:b/>
-          <w:bCs/>
-          <w:sz w:val="26"/>
-          <w:szCs w:val="26"/>
-        </w:rPr>
-      </w:pPr>
-      <w:r>
-        <w:rPr>
-          <w:rFonts w:cs="Times New Roman"/>
-          <w:b/>
-          <w:bCs/>
-          <w:sz w:val="26"/>
-          <w:szCs w:val="26"/>
-        </w:rPr>
-        <w:t>Menu inicial</w:t>
-      </w:r>
-    </w:p>
-    <w:p>
-      <w:pPr>
-        <w:shd w:val="clear" w:color="auto" w:fill="FFFFFF"/>
-        <w:ind w:firstLine="0"/>
-        <w:jc w:val="both"/>
-        <w:rPr>
-          <w:rFonts w:cs="Times New Roman"/>
-          <w:sz w:val="30"/>
-          <w:szCs w:val="30"/>
-        </w:rPr>
-      </w:pPr>
-      <w:r>
-        <w:rPr>
-          <w:rFonts w:cs="Times New Roman"/>
-          <w:noProof/>
-          <w:sz w:val="30"/>
-          <w:szCs w:val="30"/>
-        </w:rPr>
-        <w:drawing>
-          <wp:inline distT="0" distB="0" distL="0" distR="0" wp14:anchorId="77E603B9" wp14:editId="2C89DCEF">
-            <wp:extent cx="3819525" cy="3152775"/>
-            <wp:effectExtent l="0" t="0" r="9525" b="9525"/>
-            <wp:docPr id="1" name="Imagem 1"/>
-            <wp:cNvGraphicFramePr>
-              <a:graphicFrameLocks xmlns:a="http://schemas.openxmlformats.org/drawingml/2006/main" noChangeAspect="1"/>
-            </wp:cNvGraphicFramePr>
-            <a:graphic xmlns:a="http://schemas.openxmlformats.org/drawingml/2006/main">
-              <a:graphicData uri="http://schemas.openxmlformats.org/drawingml/2006/picture">
-                <pic:pic xmlns:pic="http://schemas.openxmlformats.org/drawingml/2006/picture">
-                  <pic:nvPicPr>
-                    <pic:cNvPr id="0" name="Picture 1"/>
-                    <pic:cNvPicPr>
-                      <a:picLocks noChangeAspect="1" noChangeArrowheads="1"/>
-                    </pic:cNvPicPr>
-                  </pic:nvPicPr>
-                  <pic:blipFill>
-                    <a:blip r:embed="rId6">
-                      <a:extLst>
-                        <a:ext uri="{28A0092B-C50C-407E-A947-70E740481C1C}">
-                          <a14:useLocalDpi xmlns:a14="http://schemas.microsoft.com/office/drawing/2010/main" val="0"/>
-                        </a:ext>
-                      </a:extLst>
-                    </a:blip>
-                    <a:srcRect/>
-                    <a:stretch>
-                      <a:fillRect/>
-                    </a:stretch>
-                  </pic:blipFill>
-                  <pic:spPr bwMode="auto">
-                    <a:xfrm>
-                      <a:off x="0" y="0"/>
-                      <a:ext cx="3819525" cy="3152775"/>
-                    </a:xfrm>
-                    <a:prstGeom prst="rect">
-                      <a:avLst/>
-                    </a:prstGeom>
-                    <a:noFill/>
-                    <a:ln>
-                      <a:noFill/>
-                    </a:ln>
-                  </pic:spPr>
-                </pic:pic>
-              </a:graphicData>
-            </a:graphic>
-          </wp:inline>
-        </w:drawing>
-      </w:r>
-    </w:p>
-    <w:p>
-      <w:pPr>
-        <w:shd w:val="clear" w:color="auto" w:fill="FFFFFF"/>
-        <w:ind w:firstLine="0"/>
-        <w:jc w:val="both"/>
-        <w:rPr>
-          <w:rFonts w:cs="Times New Roman"/>
-          <w:sz w:val="30"/>
-          <w:szCs w:val="30"/>
-        </w:rPr>
-      </w:pPr>
-    </w:p>
-    <w:p>
-      <w:pPr>
-        <w:shd w:val="clear" w:color="auto" w:fill="FFFFFF"/>
-        <w:ind w:firstLine="0"/>
-        <w:jc w:val="both"/>
-        <w:rPr>
-          <w:rFonts w:cs="Times New Roman"/>
-          <w:b/>
-          <w:bCs/>
-          <w:sz w:val="26"/>
-          <w:szCs w:val="26"/>
-        </w:rPr>
-      </w:pPr>
-      <w:r>
-        <w:rPr>
-          <w:rFonts w:cs="Times New Roman"/>
-          <w:b/>
-          <w:bCs/>
-          <w:sz w:val="26"/>
-          <w:szCs w:val="26"/>
-        </w:rPr>
-        <w:t>Cadastro de carro</w:t>
-      </w:r>
-    </w:p>
-    <w:p>
-      <w:pPr>
-        <w:shd w:val="clear" w:color="auto" w:fill="FFFFFF"/>
-        <w:ind w:firstLine="0"/>
-        <w:jc w:val="both"/>
-        <w:rPr>
-          <w:rFonts w:cs="Times New Roman"/>
-          <w:b/>
-          <w:bCs/>
-          <w:sz w:val="26"/>
-          <w:szCs w:val="26"/>
-        </w:rPr>
-      </w:pPr>
-      <w:r>
-        <w:rPr>
-          <w:rFonts w:cs="Times New Roman"/>
-          <w:b/>
-          <w:bCs/>
-          <w:noProof/>
-          <w:sz w:val="26"/>
-          <w:szCs w:val="26"/>
-        </w:rPr>
-        <w:drawing>
-          <wp:inline distT="0" distB="0" distL="0" distR="0" wp14:anchorId="1B476CFD" wp14:editId="436411C3">
-            <wp:extent cx="3876675" cy="3552825"/>
-            <wp:effectExtent l="0" t="0" r="9525" b="9525"/>
-            <wp:docPr id="2" name="Imagem 2"/>
-            <wp:cNvGraphicFramePr>
-              <a:graphicFrameLocks xmlns:a="http://schemas.openxmlformats.org/drawingml/2006/main" noChangeAspect="1"/>
-            </wp:cNvGraphicFramePr>
-            <a:graphic xmlns:a="http://schemas.openxmlformats.org/drawingml/2006/main">
-              <a:graphicData uri="http://schemas.openxmlformats.org/drawingml/2006/picture">
-                <pic:pic xmlns:pic="http://schemas.openxmlformats.org/drawingml/2006/picture">
-                  <pic:nvPicPr>
-                    <pic:cNvPr id="0" name="Picture 2"/>
-                    <pic:cNvPicPr>
-                      <a:picLocks noChangeAspect="1" noChangeArrowheads="1"/>
-                    </pic:cNvPicPr>
-                  </pic:nvPicPr>
-                  <pic:blipFill>
-                    <a:blip r:embed="rId7">
-                      <a:extLst>
-                        <a:ext uri="{28A0092B-C50C-407E-A947-70E740481C1C}">
-                          <a14:useLocalDpi xmlns:a14="http://schemas.microsoft.com/office/drawing/2010/main" val="0"/>
-                        </a:ext>
-                      </a:extLst>
-                    </a:blip>
-                    <a:srcRect/>
-                    <a:stretch>
-                      <a:fillRect/>
-                    </a:stretch>
-                  </pic:blipFill>
-                  <pic:spPr bwMode="auto">
-                    <a:xfrm>
-                      <a:off x="0" y="0"/>
-                      <a:ext cx="3876675" cy="3552825"/>
-                    </a:xfrm>
-                    <a:prstGeom prst="rect">
-                      <a:avLst/>
-                    </a:prstGeom>
-                    <a:noFill/>
-                    <a:ln>
-                      <a:noFill/>
-                    </a:ln>
-                  </pic:spPr>
-                </pic:pic>
-              </a:graphicData>
-            </a:graphic>
-          </wp:inline>
-        </w:drawing>
-      </w:r>
-    </w:p>
-    <w:p>
-      <w:pPr>
-        <w:shd w:val="clear" w:color="auto" w:fill="FFFFFF"/>
-        <w:ind w:firstLine="0"/>
-        <w:jc w:val="both"/>
-        <w:rPr>
-          <w:rFonts w:cs="Times New Roman"/>
-          <w:b/>
-          <w:bCs/>
-          <w:sz w:val="26"/>
-          <w:szCs w:val="26"/>
-        </w:rPr>
-      </w:pPr>
-    </w:p>
-    <w:p>
-      <w:pPr>
-        <w:shd w:val="clear" w:color="auto" w:fill="FFFFFF"/>
-        <w:ind w:firstLine="0"/>
-        <w:jc w:val="both"/>
-        <w:rPr>
-          <w:rFonts w:cs="Times New Roman"/>
-          <w:b/>
-          <w:bCs/>
-          <w:sz w:val="26"/>
-          <w:szCs w:val="26"/>
-        </w:rPr>
-      </w:pPr>
-    </w:p>
-    <w:p>
-      <w:pPr>
-        <w:shd w:val="clear" w:color="auto" w:fill="FFFFFF"/>
-        <w:ind w:firstLine="0"/>
-        <w:jc w:val="both"/>
-        <w:rPr>
-          <w:rFonts w:cs="Times New Roman"/>
-          <w:b/>
-          <w:bCs/>
-          <w:sz w:val="26"/>
-          <w:szCs w:val="26"/>
-        </w:rPr>
-      </w:pPr>
-      <w:r>
-        <w:rPr>
-          <w:rFonts w:cs="Times New Roman"/>
-          <w:b/>
-          <w:bCs/>
-          <w:sz w:val="26"/>
-          <w:szCs w:val="26"/>
-        </w:rPr>
-        <w:lastRenderedPageBreak/>
-        <w:t xml:space="preserve">Cadastro de </w:t>
-      </w:r>
-      <w:r>
-        <w:rPr>
-          <w:rFonts w:cs="Times New Roman"/>
-          <w:b/>
-          <w:bCs/>
-          <w:sz w:val="26"/>
-          <w:szCs w:val="26"/>
-        </w:rPr>
-        <w:t>cliente</w:t>
-      </w:r>
-    </w:p>
-    <w:p>
-      <w:pPr>
-        <w:shd w:val="clear" w:color="auto" w:fill="FFFFFF"/>
-        <w:ind w:firstLine="0"/>
-        <w:jc w:val="both"/>
-        <w:rPr>
-          <w:rFonts w:cs="Times New Roman"/>
-          <w:b/>
-          <w:bCs/>
-          <w:sz w:val="26"/>
-          <w:szCs w:val="26"/>
-        </w:rPr>
-      </w:pPr>
-      <w:r>
-        <w:rPr>
-          <w:rFonts w:cs="Times New Roman"/>
-          <w:b/>
-          <w:bCs/>
-          <w:noProof/>
-          <w:sz w:val="26"/>
-          <w:szCs w:val="26"/>
-        </w:rPr>
-        <w:drawing>
-          <wp:inline distT="0" distB="0" distL="0" distR="0" wp14:anchorId="40908259" wp14:editId="50CE071A">
-            <wp:extent cx="3790950" cy="4076700"/>
-            <wp:effectExtent l="0" t="0" r="0" b="0"/>
-            <wp:docPr id="3" name="Imagem 3"/>
-            <wp:cNvGraphicFramePr>
-              <a:graphicFrameLocks xmlns:a="http://schemas.openxmlformats.org/drawingml/2006/main" noChangeAspect="1"/>
-            </wp:cNvGraphicFramePr>
-            <a:graphic xmlns:a="http://schemas.openxmlformats.org/drawingml/2006/main">
-              <a:graphicData uri="http://schemas.openxmlformats.org/drawingml/2006/picture">
-                <pic:pic xmlns:pic="http://schemas.openxmlformats.org/drawingml/2006/picture">
-                  <pic:nvPicPr>
-                    <pic:cNvPr id="0" name="Picture 3"/>
-                    <pic:cNvPicPr>
-                      <a:picLocks noChangeAspect="1" noChangeArrowheads="1"/>
-                    </pic:cNvPicPr>
-                  </pic:nvPicPr>
-                  <pic:blipFill>
-                    <a:blip r:embed="rId8">
-                      <a:extLst>
-                        <a:ext uri="{28A0092B-C50C-407E-A947-70E740481C1C}">
-                          <a14:useLocalDpi xmlns:a14="http://schemas.microsoft.com/office/drawing/2010/main" val="0"/>
-                        </a:ext>
-                      </a:extLst>
-                    </a:blip>
-                    <a:srcRect/>
-                    <a:stretch>
-                      <a:fillRect/>
-                    </a:stretch>
-                  </pic:blipFill>
-                  <pic:spPr bwMode="auto">
-                    <a:xfrm>
-                      <a:off x="0" y="0"/>
-                      <a:ext cx="3790950" cy="4076700"/>
-                    </a:xfrm>
-                    <a:prstGeom prst="rect">
-                      <a:avLst/>
-                    </a:prstGeom>
-                    <a:noFill/>
-                    <a:ln>
-                      <a:noFill/>
-                    </a:ln>
-                  </pic:spPr>
-                </pic:pic>
-              </a:graphicData>
-            </a:graphic>
-          </wp:inline>
-        </w:drawing>
-      </w:r>
-    </w:p>
-    <w:p>
-      <w:pPr>
-        <w:shd w:val="clear" w:color="auto" w:fill="FFFFFF"/>
-        <w:ind w:firstLine="0"/>
-        <w:jc w:val="both"/>
-        <w:rPr>
-          <w:rFonts w:cs="Times New Roman"/>
-          <w:b/>
-          <w:bCs/>
-          <w:sz w:val="26"/>
-          <w:szCs w:val="26"/>
-        </w:rPr>
-      </w:pPr>
-    </w:p>
-    <w:p>
-      <w:pPr>
-        <w:shd w:val="clear" w:color="auto" w:fill="FFFFFF"/>
-        <w:ind w:firstLine="0"/>
-        <w:jc w:val="both"/>
-        <w:rPr>
-          <w:rFonts w:cs="Times New Roman"/>
-          <w:b/>
-          <w:bCs/>
-          <w:sz w:val="26"/>
-          <w:szCs w:val="26"/>
-        </w:rPr>
-      </w:pPr>
-      <w:r>
-        <w:rPr>
-          <w:rFonts w:cs="Times New Roman"/>
-          <w:b/>
-          <w:bCs/>
-          <w:sz w:val="26"/>
-          <w:szCs w:val="26"/>
-        </w:rPr>
-        <w:t>Relatório</w:t>
-      </w:r>
-      <w:r>
-        <w:rPr>
-          <w:rFonts w:cs="Times New Roman"/>
-          <w:b/>
-          <w:bCs/>
-          <w:sz w:val="26"/>
-          <w:szCs w:val="26"/>
-        </w:rPr>
-        <w:t xml:space="preserve"> de carros</w:t>
-      </w:r>
-    </w:p>
-    <w:p>
-      <w:pPr>
-        <w:shd w:val="clear" w:color="auto" w:fill="FFFFFF"/>
-        <w:ind w:firstLine="0"/>
-        <w:jc w:val="both"/>
-        <w:rPr>
-          <w:rFonts w:cs="Times New Roman"/>
-          <w:b/>
-          <w:bCs/>
-          <w:sz w:val="26"/>
-          <w:szCs w:val="26"/>
-        </w:rPr>
-      </w:pPr>
-      <w:r>
-        <w:rPr>
-          <w:rFonts w:cs="Times New Roman"/>
-          <w:b/>
-          <w:bCs/>
-          <w:noProof/>
-          <w:sz w:val="26"/>
-          <w:szCs w:val="26"/>
-        </w:rPr>
-        <w:drawing>
-          <wp:inline distT="0" distB="0" distL="0" distR="0" wp14:anchorId="732E3638" wp14:editId="68E54466">
-            <wp:extent cx="3609975" cy="3248025"/>
-            <wp:effectExtent l="0" t="0" r="9525" b="9525"/>
-            <wp:docPr id="4" name="Imagem 4"/>
-            <wp:cNvGraphicFramePr>
-              <a:graphicFrameLocks xmlns:a="http://schemas.openxmlformats.org/drawingml/2006/main" noChangeAspect="1"/>
-            </wp:cNvGraphicFramePr>
-            <a:graphic xmlns:a="http://schemas.openxmlformats.org/drawingml/2006/main">
-              <a:graphicData uri="http://schemas.openxmlformats.org/drawingml/2006/picture">
-                <pic:pic xmlns:pic="http://schemas.openxmlformats.org/drawingml/2006/picture">
-                  <pic:nvPicPr>
-                    <pic:cNvPr id="0" name="Picture 4"/>
-                    <pic:cNvPicPr>
-                      <a:picLocks noChangeAspect="1" noChangeArrowheads="1"/>
-                    </pic:cNvPicPr>
-                  </pic:nvPicPr>
-                  <pic:blipFill>
-                    <a:blip r:embed="rId9">
-                      <a:extLst>
-                        <a:ext uri="{28A0092B-C50C-407E-A947-70E740481C1C}">
-                          <a14:useLocalDpi xmlns:a14="http://schemas.microsoft.com/office/drawing/2010/main" val="0"/>
-                        </a:ext>
-                      </a:extLst>
-                    </a:blip>
-                    <a:srcRect/>
-                    <a:stretch>
-                      <a:fillRect/>
-                    </a:stretch>
-                  </pic:blipFill>
-                  <pic:spPr bwMode="auto">
-                    <a:xfrm>
-                      <a:off x="0" y="0"/>
-                      <a:ext cx="3609975" cy="3248025"/>
-                    </a:xfrm>
-                    <a:prstGeom prst="rect">
-                      <a:avLst/>
-                    </a:prstGeom>
-                    <a:noFill/>
-                    <a:ln>
-                      <a:noFill/>
-                    </a:ln>
-                  </pic:spPr>
-                </pic:pic>
-              </a:graphicData>
-            </a:graphic>
-          </wp:inline>
-        </w:drawing>
-      </w:r>
-    </w:p>
-    <w:p>
-      <w:pPr>
-        <w:shd w:val="clear" w:color="auto" w:fill="FFFFFF"/>
-        <w:ind w:firstLine="0"/>
-        <w:jc w:val="both"/>
-        <w:rPr>
-          <w:rFonts w:cs="Times New Roman"/>
-          <w:b/>
-          <w:bCs/>
-          <w:sz w:val="26"/>
-          <w:szCs w:val="26"/>
-        </w:rPr>
-      </w:pPr>
-    </w:p>
-    <w:p>
-      <w:pPr>
-        <w:shd w:val="clear" w:color="auto" w:fill="FFFFFF"/>
-        <w:ind w:firstLine="0"/>
-        <w:jc w:val="both"/>
-        <w:rPr>
-          <w:rFonts w:cs="Times New Roman"/>
-          <w:b/>
-          <w:bCs/>
-          <w:sz w:val="26"/>
-          <w:szCs w:val="26"/>
-        </w:rPr>
-      </w:pPr>
-    </w:p>
-    <w:p>
-      <w:pPr>
-        <w:shd w:val="clear" w:color="auto" w:fill="FFFFFF"/>
-        <w:ind w:firstLine="0"/>
-        <w:jc w:val="both"/>
-        <w:rPr>
-          <w:rFonts w:cs="Times New Roman"/>
-          <w:b/>
-          <w:bCs/>
-          <w:sz w:val="26"/>
-          <w:szCs w:val="26"/>
-        </w:rPr>
-      </w:pPr>
-      <w:r>
-        <w:rPr>
-          <w:rFonts w:cs="Times New Roman"/>
-          <w:b/>
-          <w:bCs/>
-          <w:sz w:val="26"/>
-          <w:szCs w:val="26"/>
-        </w:rPr>
-        <w:lastRenderedPageBreak/>
-        <w:t xml:space="preserve">Relatório de </w:t>
-      </w:r>
-      <w:r>
-        <w:rPr>
-          <w:rFonts w:cs="Times New Roman"/>
-          <w:b/>
-          <w:bCs/>
-          <w:sz w:val="26"/>
-          <w:szCs w:val="26"/>
-        </w:rPr>
-        <w:t>clientes</w:t>
-      </w:r>
-    </w:p>
-    <w:p>
-      <w:pPr>
-        <w:shd w:val="clear" w:color="auto" w:fill="FFFFFF"/>
-        <w:ind w:firstLine="0"/>
-        <w:jc w:val="both"/>
-        <w:rPr>
-          <w:rFonts w:cs="Times New Roman"/>
-          <w:b/>
-          <w:bCs/>
-          <w:sz w:val="26"/>
-          <w:szCs w:val="26"/>
-        </w:rPr>
-      </w:pPr>
-      <w:r>
-        <w:rPr>
-          <w:rFonts w:cs="Times New Roman"/>
-          <w:b/>
-          <w:bCs/>
-          <w:noProof/>
-          <w:sz w:val="26"/>
-          <w:szCs w:val="26"/>
-        </w:rPr>
-        <w:drawing>
-          <wp:inline distT="0" distB="0" distL="0" distR="0" wp14:anchorId="32E25CD6" wp14:editId="3DC639E6">
-            <wp:extent cx="3609975" cy="3286125"/>
-            <wp:effectExtent l="0" t="0" r="9525" b="9525"/>
-            <wp:docPr id="5" name="Imagem 5"/>
-            <wp:cNvGraphicFramePr>
-              <a:graphicFrameLocks xmlns:a="http://schemas.openxmlformats.org/drawingml/2006/main" noChangeAspect="1"/>
-            </wp:cNvGraphicFramePr>
-            <a:graphic xmlns:a="http://schemas.openxmlformats.org/drawingml/2006/main">
-              <a:graphicData uri="http://schemas.openxmlformats.org/drawingml/2006/picture">
-                <pic:pic xmlns:pic="http://schemas.openxmlformats.org/drawingml/2006/picture">
-                  <pic:nvPicPr>
-                    <pic:cNvPr id="0" name="Picture 5"/>
-                    <pic:cNvPicPr>
-                      <a:picLocks noChangeAspect="1" noChangeArrowheads="1"/>
-                    </pic:cNvPicPr>
-                  </pic:nvPicPr>
-                  <pic:blipFill>
-                    <a:blip r:embed="rId10">
-                      <a:extLst>
-                        <a:ext uri="{28A0092B-C50C-407E-A947-70E740481C1C}">
-                          <a14:useLocalDpi xmlns:a14="http://schemas.microsoft.com/office/drawing/2010/main" val="0"/>
-                        </a:ext>
-                      </a:extLst>
-                    </a:blip>
-                    <a:srcRect/>
-                    <a:stretch>
-                      <a:fillRect/>
-                    </a:stretch>
-                  </pic:blipFill>
-                  <pic:spPr bwMode="auto">
-                    <a:xfrm>
-                      <a:off x="0" y="0"/>
-                      <a:ext cx="3609975" cy="3286125"/>
-                    </a:xfrm>
-                    <a:prstGeom prst="rect">
-                      <a:avLst/>
-                    </a:prstGeom>
-                    <a:noFill/>
-                    <a:ln>
-                      <a:noFill/>
-                    </a:ln>
-                  </pic:spPr>
-                </pic:pic>
-              </a:graphicData>
-            </a:graphic>
-          </wp:inline>
-        </w:drawing>
-      </w:r>
-    </w:p>
-    <w:p>
-      <w:pPr>
-        <w:shd w:val="clear" w:color="auto" w:fill="FFFFFF"/>
-        <w:ind w:firstLine="0"/>
-        <w:jc w:val="both"/>
-        <w:rPr>
-          <w:rFonts w:cs="Times New Roman"/>
-          <w:b/>
-          <w:bCs/>
-          <w:sz w:val="26"/>
-          <w:szCs w:val="26"/>
+        <w:jc w:val="both"/>
+        <w:rPr>
+          <w:rFonts w:cs="Times New Roman"/>
+          <w:szCs w:val="24"/>
         </w:rPr>
       </w:pPr>
     </w:p>
@@ -1588,7 +987,7 @@
   <w:style w:type="paragraph" w:default="1" w:styleId="Normal">
     <w:name w:val="Normal"/>
     <w:qFormat/>
-    <w:rsid w:val="00DB61BD"/>
+    <w:rsid w:val="002F22A9"/>
     <w:pPr>
       <w:spacing w:line="360" w:lineRule="auto"/>
       <w:ind w:firstLine="709"/>

</xml_diff>